<commit_message>
Prosjektbeskrivelse og diverse info
</commit_message>
<xml_diff>
--- a/200_prosjektbeskrivelse/200706_Maskinlesbar_V441_Bruinspeksjon_-_Prosjektbeskrivelse_v0.1.docx
+++ b/200_prosjektbeskrivelse/200706_Maskinlesbar_V441_Bruinspeksjon_-_Prosjektbeskrivelse_v0.1.docx
@@ -536,8 +536,6 @@
         </w:rPr>
         <w:br w:type="page"/>
       </w:r>
-      <w:bookmarkStart w:id="3" w:name="_GoBack"/>
-      <w:bookmarkEnd w:id="3"/>
     </w:p>
     <w:p>
       <w:pPr>
@@ -688,7 +686,7 @@
         </w:rPr>
         <w:t xml:space="preserve">For å støtte implementasjon og få tilbakemelding fra markedet i utviklingen vil vi også arrangere et </w:t>
       </w:r>
-      <w:commentRangeStart w:id="4"/>
+      <w:commentRangeStart w:id="3"/>
       <w:r>
         <w:rPr>
           <w:highlight w:val="yellow"/>
@@ -737,12 +735,12 @@
         </w:rPr>
         <w:t>]</w:t>
       </w:r>
-      <w:commentRangeEnd w:id="4"/>
+      <w:commentRangeEnd w:id="3"/>
       <w:r>
         <w:rPr>
           <w:rStyle w:val="Merknadsreferanse"/>
         </w:rPr>
-        <w:commentReference w:id="4"/>
+        <w:commentReference w:id="3"/>
       </w:r>
       <w:r>
         <w:rPr>
@@ -1255,7 +1253,7 @@
         </w:rPr>
         <w:t xml:space="preserve"> for å støtte programvarer i implementering, samt lage veiledningsmateriale for programvareaktører og </w:t>
       </w:r>
-      <w:commentRangeStart w:id="5"/>
+      <w:commentRangeStart w:id="4"/>
       <w:r>
         <w:rPr>
           <w:lang w:val="nb-NO"/>
@@ -1268,12 +1266,12 @@
         </w:rPr>
         <w:t xml:space="preserve"> </w:t>
       </w:r>
-      <w:commentRangeEnd w:id="5"/>
+      <w:commentRangeEnd w:id="4"/>
       <w:r>
         <w:rPr>
           <w:rStyle w:val="Merknadsreferanse"/>
         </w:rPr>
-        <w:commentReference w:id="5"/>
+        <w:commentReference w:id="4"/>
       </w:r>
       <w:r>
         <w:rPr>
@@ -2276,7 +2274,21 @@
           <w:highlight w:val="yellow"/>
           <w:lang w:val="nb-NO"/>
         </w:rPr>
-        <w:t xml:space="preserve"> mars-august 2020. Gjennomføring av fase 3 forutsetter beslutning på budsjett og gjennomføring av fase 3 av Bjørnafjorden</w:t>
+        <w:t xml:space="preserve"> </w:t>
+      </w:r>
+      <w:r>
+        <w:rPr>
+          <w:highlight w:val="yellow"/>
+          <w:lang w:val="nb-NO"/>
+        </w:rPr>
+        <w:t>tidspunkt avklares</w:t>
+      </w:r>
+      <w:r>
+        <w:rPr>
+          <w:highlight w:val="yellow"/>
+          <w:lang w:val="nb-NO"/>
+        </w:rPr>
+        <w:t>. Gjennomføring av fase 3 forutsetter beslutning på budsjett og gjennomføring av fase 3 av Bjørnafjorden</w:t>
       </w:r>
       <w:r>
         <w:rPr>
@@ -2423,6 +2435,8 @@
             </w:pPr>
           </w:p>
         </w:tc>
+        <w:bookmarkStart w:id="5" w:name="_GoBack"/>
+        <w:bookmarkEnd w:id="5"/>
       </w:tr>
       <w:tr>
         <w:tc>
@@ -3659,7 +3673,7 @@
       </w:r>
     </w:p>
   </w:comment>
-  <w:comment w:id="4" w:author="Bjørnar Markussen" w:date="2020-07-07T00:11:00Z" w:initials="BM">
+  <w:comment w:id="3" w:author="Bjørnar Markussen" w:date="2020-07-07T00:11:00Z" w:initials="BM">
     <w:p>
       <w:pPr>
         <w:pStyle w:val="Merknadstekst"/>
@@ -3681,7 +3695,7 @@
       </w:r>
     </w:p>
   </w:comment>
-  <w:comment w:id="5" w:author="Bjørnar Markussen" w:date="2020-07-06T23:58:00Z" w:initials="BM">
+  <w:comment w:id="4" w:author="Bjørnar Markussen" w:date="2020-07-06T23:58:00Z" w:initials="BM">
     <w:p>
       <w:pPr>
         <w:pStyle w:val="Merknadstekst"/>
@@ -4222,8 +4236,11 @@
     <w:lsdException w:name="Table 3D effects 3" w:semiHidden="1" w:unhideWhenUsed="1"/>
     <w:lsdException w:name="Table Contemporary" w:semiHidden="1" w:unhideWhenUsed="1"/>
     <w:lsdException w:name="Table Elegant" w:semiHidden="1" w:unhideWhenUsed="1"/>
+    <w:lsdException w:name="Table Professional" w:semiHidden="1" w:unhideWhenUsed="1"/>
     <w:lsdException w:name="Table Subtle 1" w:semiHidden="1" w:unhideWhenUsed="1"/>
     <w:lsdException w:name="Table Subtle 2" w:semiHidden="1" w:unhideWhenUsed="1"/>
+    <w:lsdException w:name="Table Web 1" w:semiHidden="1" w:unhideWhenUsed="1"/>
+    <w:lsdException w:name="Table Web 2" w:semiHidden="1" w:unhideWhenUsed="1"/>
     <w:lsdException w:name="Table Web 3" w:semiHidden="1" w:unhideWhenUsed="1"/>
     <w:lsdException w:name="Balloon Text" w:semiHidden="1" w:unhideWhenUsed="1"/>
     <w:lsdException w:name="Table Grid" w:uiPriority="39"/>
@@ -5525,21 +5542,6 @@
 </file>
 
 <file path=customXml/item1.xml><?xml version="1.0" encoding="utf-8"?>
-<?mso-contentType ?>
-<FormTemplates xmlns="http://schemas.microsoft.com/sharepoint/v3/contenttype/forms">
-  <Display>DocumentLibraryForm</Display>
-  <Edit>DocumentLibraryForm</Edit>
-  <New>DocumentLibraryForm</New>
-</FormTemplates>
-</file>
-
-<file path=customXml/item2.xml><?xml version="1.0" encoding="utf-8"?>
-<p:properties xmlns:p="http://schemas.microsoft.com/office/2006/metadata/properties" xmlns:xsi="http://www.w3.org/2001/XMLSchema-instance" xmlns:pc="http://schemas.microsoft.com/office/infopath/2007/PartnerControls">
-  <documentManagement/>
-</p:properties>
-</file>
-
-<file path=customXml/item3.xml><?xml version="1.0" encoding="utf-8"?>
 <ct:contentTypeSchema xmlns:ct="http://schemas.microsoft.com/office/2006/metadata/contentType" xmlns:ma="http://schemas.microsoft.com/office/2006/metadata/properties/metaAttributes" ct:_="" ma:_="" ma:contentTypeName="Dokument" ma:contentTypeID="0x0101006DB119B035150D4D8045F1D73DF56EA9" ma:contentTypeVersion="8" ma:contentTypeDescription="Opprett et nytt dokument." ma:contentTypeScope="" ma:versionID="0e00b36f0a3256342b78e8dd117bc7f5">
   <xsd:schema xmlns:xsd="http://www.w3.org/2001/XMLSchema" xmlns:xs="http://www.w3.org/2001/XMLSchema" xmlns:p="http://schemas.microsoft.com/office/2006/metadata/properties" xmlns:ns2="8559f0ab-b6dc-4201-8f81-2382233c864d" xmlns:ns3="97678325-7a36-4762-9824-42a77944dfec" targetNamespace="http://schemas.microsoft.com/office/2006/metadata/properties" ma:root="true" ma:fieldsID="16e33acbdf19df3fa6dccf78c7376234" ns2:_="" ns3:_="">
     <xsd:import namespace="8559f0ab-b6dc-4201-8f81-2382233c864d"/>
@@ -5730,24 +5732,22 @@
 </ct:contentTypeSchema>
 </file>
 
-<file path=customXml/itemProps1.xml><?xml version="1.0" encoding="utf-8"?>
-<ds:datastoreItem xmlns:ds="http://schemas.openxmlformats.org/officeDocument/2006/customXml" ds:itemID="{B578AD36-8A75-418B-8CD5-016F4D62701C}">
-  <ds:schemaRefs>
-    <ds:schemaRef ds:uri="http://schemas.microsoft.com/sharepoint/v3/contenttype/forms"/>
-  </ds:schemaRefs>
-</ds:datastoreItem>
+<file path=customXml/item2.xml><?xml version="1.0" encoding="utf-8"?>
+<p:properties xmlns:p="http://schemas.microsoft.com/office/2006/metadata/properties" xmlns:xsi="http://www.w3.org/2001/XMLSchema-instance" xmlns:pc="http://schemas.microsoft.com/office/infopath/2007/PartnerControls">
+  <documentManagement/>
+</p:properties>
 </file>
 
-<file path=customXml/itemProps2.xml><?xml version="1.0" encoding="utf-8"?>
-<ds:datastoreItem xmlns:ds="http://schemas.openxmlformats.org/officeDocument/2006/customXml" ds:itemID="{59230CFF-881F-4C42-8D1B-C773DB39E3B6}">
-  <ds:schemaRefs>
-    <ds:schemaRef ds:uri="http://schemas.microsoft.com/office/2006/metadata/properties"/>
-    <ds:schemaRef ds:uri="http://schemas.microsoft.com/office/infopath/2007/PartnerControls"/>
-  </ds:schemaRefs>
-</ds:datastoreItem>
+<file path=customXml/item3.xml><?xml version="1.0" encoding="utf-8"?>
+<?mso-contentType ?>
+<FormTemplates xmlns="http://schemas.microsoft.com/sharepoint/v3/contenttype/forms">
+  <Display>DocumentLibraryForm</Display>
+  <Edit>DocumentLibraryForm</Edit>
+  <New>DocumentLibraryForm</New>
+</FormTemplates>
 </file>
 
-<file path=customXml/itemProps3.xml><?xml version="1.0" encoding="utf-8"?>
+<file path=customXml/itemProps1.xml><?xml version="1.0" encoding="utf-8"?>
 <ds:datastoreItem xmlns:ds="http://schemas.openxmlformats.org/officeDocument/2006/customXml" ds:itemID="{EA246D92-61E1-48BD-B52F-C11572B846EC}">
   <ds:schemaRefs>
     <ds:schemaRef ds:uri="http://schemas.microsoft.com/office/2006/metadata/contentType"/>
@@ -5764,4 +5764,21 @@
     <ds:schemaRef ds:uri="http://schemas.microsoft.com/internal/obd"/>
   </ds:schemaRefs>
 </ds:datastoreItem>
+</file>
+
+<file path=customXml/itemProps2.xml><?xml version="1.0" encoding="utf-8"?>
+<ds:datastoreItem xmlns:ds="http://schemas.openxmlformats.org/officeDocument/2006/customXml" ds:itemID="{59230CFF-881F-4C42-8D1B-C773DB39E3B6}">
+  <ds:schemaRefs>
+    <ds:schemaRef ds:uri="http://schemas.microsoft.com/office/2006/metadata/properties"/>
+    <ds:schemaRef ds:uri="http://schemas.microsoft.com/office/infopath/2007/PartnerControls"/>
+  </ds:schemaRefs>
+</ds:datastoreItem>
+</file>
+
+<file path=customXml/itemProps3.xml><?xml version="1.0" encoding="utf-8"?>
+<ds:datastoreItem xmlns:ds="http://schemas.openxmlformats.org/officeDocument/2006/customXml" ds:itemID="{B578AD36-8A75-418B-8CD5-016F4D62701C}">
+  <ds:schemaRefs>
+    <ds:schemaRef ds:uri="http://schemas.microsoft.com/sharepoint/v3/contenttype/forms"/>
+  </ds:schemaRefs>
+</ds:datastoreItem>
 </file>
</xml_diff>